<commit_message>
tag in copied to wrong dir, removed.
</commit_message>
<xml_diff>
--- a/ServiceInteractions/riv/clinicalprocess/healthcond/actoutcome/tags/clinicalprocess_healthcond_actoutcome_2.0_RC12/docs/Arkitekturella beslut.docx
+++ b/ServiceInteractions/riv/clinicalprocess/healthcond/actoutcome/tags/clinicalprocess_healthcond_actoutcome_2.0_RC12/docs/Arkitekturella beslut.docx
@@ -235,60 +235,58 @@
           <w:sz w:val="36"/>
           <w:szCs w:val="36"/>
         </w:rPr>
-        <w:t>R</w:t>
-      </w:r>
-      <w:bookmarkStart w:id="1" w:name="_GoBack"/>
+        <w:t>RC13</w:t>
+      </w:r>
       <w:r>
         <w:rPr>
           <w:color w:val="92D050"/>
           <w:sz w:val="36"/>
           <w:szCs w:val="36"/>
         </w:rPr>
-        <w:t>C1</w:t>
-      </w:r>
-      <w:r>
+        <w:fldChar w:fldCharType="end"/>
+      </w:r>
+    </w:p>
+    <w:p>
+      <w:pPr>
+        <w:jc w:val="center"/>
+        <w:rPr>
+          <w:sz w:val="36"/>
+          <w:szCs w:val="36"/>
+        </w:rPr>
+      </w:pPr>
+    </w:p>
+    <w:p>
+      <w:pPr>
+        <w:jc w:val="center"/>
         <w:rPr>
           <w:color w:val="92D050"/>
           <w:sz w:val="36"/>
           <w:szCs w:val="36"/>
         </w:rPr>
-        <w:t>2</w:t>
-      </w:r>
-      <w:bookmarkEnd w:id="1"/>
+      </w:pPr>
       <w:r>
         <w:rPr>
           <w:color w:val="92D050"/>
           <w:sz w:val="36"/>
           <w:szCs w:val="36"/>
         </w:rPr>
-        <w:fldChar w:fldCharType="end"/>
-      </w:r>
-    </w:p>
-    <w:p>
-      <w:pPr>
-        <w:jc w:val="center"/>
-        <w:rPr>
-          <w:sz w:val="36"/>
-          <w:szCs w:val="36"/>
-        </w:rPr>
-      </w:pPr>
-    </w:p>
-    <w:p>
-      <w:pPr>
-        <w:jc w:val="center"/>
+        <w:fldChar w:fldCharType="begin"/>
+      </w:r>
+      <w:r>
         <w:rPr>
           <w:color w:val="92D050"/>
           <w:sz w:val="36"/>
           <w:szCs w:val="36"/>
         </w:rPr>
-      </w:pPr>
+        <w:instrText xml:space="preserve"> DOCPROPERTY  Slutdatum  \* MERGEFORMAT </w:instrText>
+      </w:r>
       <w:r>
         <w:rPr>
           <w:color w:val="92D050"/>
           <w:sz w:val="36"/>
           <w:szCs w:val="36"/>
         </w:rPr>
-        <w:fldChar w:fldCharType="begin"/>
+        <w:fldChar w:fldCharType="separate"/>
       </w:r>
       <w:r>
         <w:rPr>
@@ -296,47 +294,7 @@
           <w:sz w:val="36"/>
           <w:szCs w:val="36"/>
         </w:rPr>
-        <w:instrText xml:space="preserve"> DOCPROPERTY  Slutdatum  \* MERGEFORMAT </w:instrText>
-      </w:r>
-      <w:r>
-        <w:rPr>
-          <w:color w:val="92D050"/>
-          <w:sz w:val="36"/>
-          <w:szCs w:val="36"/>
-        </w:rPr>
-        <w:fldChar w:fldCharType="separate"/>
-      </w:r>
-      <w:r>
-        <w:rPr>
-          <w:color w:val="92D050"/>
-          <w:sz w:val="36"/>
-          <w:szCs w:val="36"/>
-        </w:rPr>
-        <w:t>2014-02</w:t>
-      </w:r>
-      <w:r>
-        <w:rPr>
-          <w:color w:val="92D050"/>
-          <w:sz w:val="36"/>
-          <w:szCs w:val="36"/>
-        </w:rPr>
-        <w:t>-</w:t>
-      </w:r>
-      <w:r>
-        <w:rPr>
-          <w:color w:val="92D050"/>
-          <w:sz w:val="36"/>
-          <w:szCs w:val="36"/>
-        </w:rPr>
-        <w:t>1</w:t>
-      </w:r>
-      <w:r>
-        <w:rPr>
-          <w:color w:val="92D050"/>
-          <w:sz w:val="36"/>
-          <w:szCs w:val="36"/>
-        </w:rPr>
-        <w:t>1</w:t>
+        <w:t>2014-02-20</w:t>
       </w:r>
       <w:r>
         <w:rPr>
@@ -714,10 +672,11 @@
         </w:rPr>
         <w:t xml:space="preserve">AB: </w:t>
       </w:r>
+      <w:bookmarkStart w:id="1" w:name="_GoBack"/>
+      <w:bookmarkEnd w:id="1"/>
       <w:r>
         <w:rPr>
           <w:noProof/>
-          <w:highlight w:val="yellow"/>
         </w:rPr>
         <w:t>Rubrik på område för beslut</w:t>
       </w:r>
@@ -1205,6 +1164,95 @@
           </w:p>
         </w:tc>
       </w:tr>
+      <w:tr>
+        <w:tc>
+          <w:tcPr>
+            <w:tcW w:w="964" w:type="dxa"/>
+          </w:tcPr>
+          <w:p>
+            <w:pPr>
+              <w:pStyle w:val="TableText"/>
+              <w:ind w:right="0"/>
+            </w:pPr>
+            <w:r>
+              <w:t>RC13</w:t>
+            </w:r>
+          </w:p>
+        </w:tc>
+        <w:tc>
+          <w:tcPr>
+            <w:tcW w:w="1224" w:type="dxa"/>
+          </w:tcPr>
+          <w:p>
+            <w:pPr>
+              <w:pStyle w:val="TableText"/>
+              <w:ind w:right="0"/>
+              <w:jc w:val="center"/>
+            </w:pPr>
+            <w:r>
+              <w:t>2014-02-20</w:t>
+            </w:r>
+          </w:p>
+        </w:tc>
+        <w:tc>
+          <w:tcPr>
+            <w:tcW w:w="4140" w:type="dxa"/>
+          </w:tcPr>
+          <w:p>
+            <w:pPr>
+              <w:pStyle w:val="TableText"/>
+              <w:ind w:right="0"/>
+            </w:pPr>
+            <w:proofErr w:type="spellStart"/>
+            <w:r>
+              <w:t>Lagt</w:t>
+            </w:r>
+            <w:proofErr w:type="spellEnd"/>
+            <w:r>
+              <w:t xml:space="preserve"> till </w:t>
+            </w:r>
+            <w:proofErr w:type="spellStart"/>
+            <w:r>
+              <w:t>referens</w:t>
+            </w:r>
+            <w:proofErr w:type="spellEnd"/>
+            <w:r>
+              <w:t xml:space="preserve"> till </w:t>
+            </w:r>
+            <w:proofErr w:type="spellStart"/>
+            <w:r>
+              <w:t>anslutningskatalog</w:t>
+            </w:r>
+            <w:proofErr w:type="spellEnd"/>
+          </w:p>
+        </w:tc>
+        <w:tc>
+          <w:tcPr>
+            <w:tcW w:w="1980" w:type="dxa"/>
+          </w:tcPr>
+          <w:p>
+            <w:pPr>
+              <w:pStyle w:val="TableText"/>
+              <w:ind w:right="0"/>
+            </w:pPr>
+            <w:r>
+              <w:t>Khaled Daham</w:t>
+            </w:r>
+          </w:p>
+        </w:tc>
+        <w:tc>
+          <w:tcPr>
+            <w:tcW w:w="1440" w:type="dxa"/>
+          </w:tcPr>
+          <w:p>
+            <w:pPr>
+              <w:pStyle w:val="TableText"/>
+              <w:ind w:right="0"/>
+              <w:jc w:val="center"/>
+            </w:pPr>
+          </w:p>
+        </w:tc>
+      </w:tr>
     </w:tbl>
     <w:p/>
     <w:p>
@@ -1367,14 +1415,20 @@
                 <w:lang w:val="sv-SE"/>
               </w:rPr>
             </w:pPr>
-            <w:proofErr w:type="gramStart"/>
             <w:r>
               <w:rPr>
                 <w:lang w:val="sv-SE"/>
               </w:rPr>
-              <w:t>---</w:t>
+              <w:t xml:space="preserve">Tjänstekontraktsbeskrivning </w:t>
             </w:r>
-            <w:proofErr w:type="gramEnd"/>
+            <w:proofErr w:type="spellStart"/>
+            <w:r>
+              <w:rPr>
+                <w:lang w:val="sv-SE"/>
+              </w:rPr>
+              <w:t>clinicalprocess_healthcond_actoutcome</w:t>
+            </w:r>
+            <w:proofErr w:type="spellEnd"/>
           </w:p>
         </w:tc>
         <w:tc>
@@ -1785,6 +1839,12 @@
                 <w:lang w:val="sv-SE"/>
               </w:rPr>
             </w:pPr>
+            <w:r>
+              <w:rPr>
+                <w:lang w:val="sv-SE"/>
+              </w:rPr>
+              <w:t>Anslutningskatalog</w:t>
+            </w:r>
           </w:p>
         </w:tc>
         <w:tc>
@@ -1801,6 +1861,14 @@
                 <w:lang w:val="sv-SE"/>
               </w:rPr>
             </w:pPr>
+            <w:r>
+              <w:rPr>
+                <w:b/>
+                <w:bCs/>
+                <w:lang w:val="sv-SE"/>
+              </w:rPr>
+              <w:t>Referens R1</w:t>
+            </w:r>
           </w:p>
         </w:tc>
         <w:tc>
@@ -1815,6 +1883,56 @@
                 <w:lang w:val="sv-SE"/>
               </w:rPr>
             </w:pPr>
+            <w:r>
+              <w:rPr>
+                <w:lang w:val="sv-SE"/>
+              </w:rPr>
+              <w:t xml:space="preserve">Anslutningskatalog är en framtida </w:t>
+            </w:r>
+            <w:r>
+              <w:rPr>
+                <w:lang w:val="sv-SE"/>
+              </w:rPr>
+              <w:t xml:space="preserve">stödtjänst </w:t>
+            </w:r>
+            <w:r>
+              <w:rPr>
+                <w:lang w:val="sv-SE"/>
+              </w:rPr>
+              <w:t xml:space="preserve">för att hämta anslutna </w:t>
+            </w:r>
+            <w:proofErr w:type="spellStart"/>
+            <w:r>
+              <w:rPr>
+                <w:lang w:val="sv-SE"/>
+              </w:rPr>
+              <w:t>PDL</w:t>
+            </w:r>
+            <w:proofErr w:type="spellEnd"/>
+            <w:r>
+              <w:rPr>
+                <w:lang w:val="sv-SE"/>
+              </w:rPr>
+              <w:t xml:space="preserve">-enheter och dess infomängder som är tillgängliga för tillämpningen, men </w:t>
+            </w:r>
+            <w:r>
+              <w:rPr>
+                <w:lang w:val="sv-SE"/>
+              </w:rPr>
+              <w:t>som vid tidpunkten för dett</w:t>
+            </w:r>
+            <w:r>
+              <w:rPr>
+                <w:lang w:val="sv-SE"/>
+              </w:rPr>
+              <w:t>a kontrakt inte är en del av arkitekturen</w:t>
+            </w:r>
+            <w:r>
+              <w:rPr>
+                <w:lang w:val="sv-SE"/>
+              </w:rPr>
+              <w:t>.</w:t>
+            </w:r>
           </w:p>
         </w:tc>
       </w:tr>
@@ -2652,7 +2770,7 @@
                               <w:sz w:val="16"/>
                               <w:szCs w:val="16"/>
                             </w:rPr>
-                            <w:t>2</w:t>
+                            <w:t>6</w:t>
                           </w:r>
                           <w:r>
                             <w:rPr>
@@ -2668,16 +2786,31 @@
                             </w:rPr>
                             <w:t xml:space="preserve"> (</w:t>
                           </w:r>
-                          <w:fldSimple w:instr=" SECTIONPAGES   \* MERGEFORMAT ">
-                            <w:r>
-                              <w:rPr>
-                                <w:noProof/>
-                                <w:sz w:val="16"/>
-                                <w:szCs w:val="16"/>
-                              </w:rPr>
-                              <w:t>6</w:t>
-                            </w:r>
-                          </w:fldSimple>
+                          <w:r>
+                            <w:fldChar w:fldCharType="begin"/>
+                          </w:r>
+                          <w:r>
+                            <w:instrText xml:space="preserve"> SECTIONPAGES   \* MERGEFORMAT </w:instrText>
+                          </w:r>
+                          <w:r>
+                            <w:fldChar w:fldCharType="separate"/>
+                          </w:r>
+                          <w:r>
+                            <w:rPr>
+                              <w:noProof/>
+                              <w:sz w:val="16"/>
+                              <w:szCs w:val="16"/>
+                            </w:rPr>
+                            <w:t>6</w:t>
+                          </w:r>
+                          <w:r>
+                            <w:rPr>
+                              <w:noProof/>
+                              <w:sz w:val="16"/>
+                              <w:szCs w:val="16"/>
+                            </w:rPr>
+                            <w:fldChar w:fldCharType="end"/>
+                          </w:r>
                           <w:r>
                             <w:rPr>
                               <w:sz w:val="16"/>
@@ -2743,7 +2876,7 @@
                         <w:sz w:val="16"/>
                         <w:szCs w:val="16"/>
                       </w:rPr>
-                      <w:t>2</w:t>
+                      <w:t>6</w:t>
                     </w:r>
                     <w:r>
                       <w:rPr>
@@ -2759,16 +2892,31 @@
                       </w:rPr>
                       <w:t xml:space="preserve"> (</w:t>
                     </w:r>
-                    <w:fldSimple w:instr=" SECTIONPAGES   \* MERGEFORMAT ">
-                      <w:r>
-                        <w:rPr>
-                          <w:noProof/>
-                          <w:sz w:val="16"/>
-                          <w:szCs w:val="16"/>
-                        </w:rPr>
-                        <w:t>6</w:t>
-                      </w:r>
-                    </w:fldSimple>
+                    <w:r>
+                      <w:fldChar w:fldCharType="begin"/>
+                    </w:r>
+                    <w:r>
+                      <w:instrText xml:space="preserve"> SECTIONPAGES   \* MERGEFORMAT </w:instrText>
+                    </w:r>
+                    <w:r>
+                      <w:fldChar w:fldCharType="separate"/>
+                    </w:r>
+                    <w:r>
+                      <w:rPr>
+                        <w:noProof/>
+                        <w:sz w:val="16"/>
+                        <w:szCs w:val="16"/>
+                      </w:rPr>
+                      <w:t>6</w:t>
+                    </w:r>
+                    <w:r>
+                      <w:rPr>
+                        <w:noProof/>
+                        <w:sz w:val="16"/>
+                        <w:szCs w:val="16"/>
+                      </w:rPr>
+                      <w:fldChar w:fldCharType="end"/>
+                    </w:r>
                     <w:r>
                       <w:rPr>
                         <w:sz w:val="16"/>
@@ -3400,16 +3548,31 @@
                             </w:rPr>
                             <w:t xml:space="preserve"> (</w:t>
                           </w:r>
-                          <w:fldSimple w:instr=" SECTIONPAGES   \* MERGEFORMAT ">
-                            <w:r>
-                              <w:rPr>
-                                <w:noProof/>
-                                <w:sz w:val="16"/>
-                                <w:szCs w:val="16"/>
-                              </w:rPr>
-                              <w:t>6</w:t>
-                            </w:r>
-                          </w:fldSimple>
+                          <w:r>
+                            <w:fldChar w:fldCharType="begin"/>
+                          </w:r>
+                          <w:r>
+                            <w:instrText xml:space="preserve"> SECTIONPAGES   \* MERGEFORMAT </w:instrText>
+                          </w:r>
+                          <w:r>
+                            <w:fldChar w:fldCharType="separate"/>
+                          </w:r>
+                          <w:r>
+                            <w:rPr>
+                              <w:noProof/>
+                              <w:sz w:val="16"/>
+                              <w:szCs w:val="16"/>
+                            </w:rPr>
+                            <w:t>6</w:t>
+                          </w:r>
+                          <w:r>
+                            <w:rPr>
+                              <w:noProof/>
+                              <w:sz w:val="16"/>
+                              <w:szCs w:val="16"/>
+                            </w:rPr>
+                            <w:fldChar w:fldCharType="end"/>
+                          </w:r>
                           <w:r>
                             <w:rPr>
                               <w:sz w:val="16"/>
@@ -3491,16 +3654,31 @@
                       </w:rPr>
                       <w:t xml:space="preserve"> (</w:t>
                     </w:r>
-                    <w:fldSimple w:instr=" SECTIONPAGES   \* MERGEFORMAT ">
-                      <w:r>
-                        <w:rPr>
-                          <w:noProof/>
-                          <w:sz w:val="16"/>
-                          <w:szCs w:val="16"/>
-                        </w:rPr>
-                        <w:t>6</w:t>
-                      </w:r>
-                    </w:fldSimple>
+                    <w:r>
+                      <w:fldChar w:fldCharType="begin"/>
+                    </w:r>
+                    <w:r>
+                      <w:instrText xml:space="preserve"> SECTIONPAGES   \* MERGEFORMAT </w:instrText>
+                    </w:r>
+                    <w:r>
+                      <w:fldChar w:fldCharType="separate"/>
+                    </w:r>
+                    <w:r>
+                      <w:rPr>
+                        <w:noProof/>
+                        <w:sz w:val="16"/>
+                        <w:szCs w:val="16"/>
+                      </w:rPr>
+                      <w:t>6</w:t>
+                    </w:r>
+                    <w:r>
+                      <w:rPr>
+                        <w:noProof/>
+                        <w:sz w:val="16"/>
+                        <w:szCs w:val="16"/>
+                      </w:rPr>
+                      <w:fldChar w:fldCharType="end"/>
+                    </w:r>
                     <w:r>
                       <w:rPr>
                         <w:sz w:val="16"/>
@@ -8559,7 +8737,7 @@
 </file>
 
 <file path=customXml/itemProps1.xml><?xml version="1.0" encoding="utf-8"?>
-<ds:datastoreItem xmlns:ds="http://schemas.openxmlformats.org/officeDocument/2006/customXml" ds:itemID="{2672C6AC-8EC1-5E41-B5D6-93C370D4A626}">
+<ds:datastoreItem xmlns:ds="http://schemas.openxmlformats.org/officeDocument/2006/customXml" ds:itemID="{E18DCA70-E88D-B747-A773-272812C839DC}">
   <ds:schemaRefs>
     <ds:schemaRef ds:uri="http://schemas.openxmlformats.org/officeDocument/2006/bibliography"/>
   </ds:schemaRefs>

</xml_diff>